<commit_message>
feat(main): Most changes. minor quantity of JavaDoc, and some features
</commit_message>
<xml_diff>
--- a/fqw/src/main/resources/template.docx
+++ b/fqw/src/main/resources/template.docx
@@ -1,6 +1,6 @@
 
 <file path=word/document.xml><?xml version="1.0" encoding="utf-8"?>
-<w:document xmlns:wpc="http://schemas.microsoft.com/office/word/2010/wordprocessingCanvas" xmlns:cx="http://schemas.microsoft.com/office/drawing/2014/chartex" xmlns:cx1="http://schemas.microsoft.com/office/drawing/2015/9/8/chartex" xmlns:cx2="http://schemas.microsoft.com/office/drawing/2015/10/21/chartex" xmlns:cx3="http://schemas.microsoft.com/office/drawing/2016/5/9/chartex" xmlns:cx4="http://schemas.microsoft.com/office/drawing/2016/5/10/chartex" xmlns:cx5="http://schemas.microsoft.com/office/drawing/2016/5/11/chartex" xmlns:cx6="http://schemas.microsoft.com/office/drawing/2016/5/12/chartex" xmlns:cx7="http://schemas.microsoft.com/office/drawing/2016/5/13/chartex" xmlns:cx8="http://schemas.microsoft.com/office/drawing/2016/5/14/chartex" xmlns:mc="http://schemas.openxmlformats.org/markup-compatibility/2006" xmlns:aink="http://schemas.microsoft.com/office/drawing/2016/ink" xmlns:am3d="http://schemas.microsoft.com/office/drawing/2017/model3d" xmlns:o="urn:schemas-microsoft-com:office:office" xmlns:oel="http://schemas.microsoft.com/office/2019/extlst" xmlns:r="http://schemas.openxmlformats.org/officeDocument/2006/relationships" xmlns:m="http://schemas.openxmlformats.org/officeDocument/2006/math" xmlns:v="urn:schemas-microsoft-com:vml" xmlns:wp14="http://schemas.microsoft.com/office/word/2010/wordprocessingDrawing" xmlns:wp="http://schemas.openxmlformats.org/drawingml/2006/wordprocessingDrawing" xmlns:w10="urn:schemas-microsoft-com:office:word" xmlns:w="http://schemas.openxmlformats.org/wordprocessingml/2006/main" xmlns:w14="http://schemas.microsoft.com/office/word/2010/wordml" xmlns:w15="http://schemas.microsoft.com/office/word/2012/wordml" xmlns:w16cex="http://schemas.microsoft.com/office/word/2018/wordml/cex" xmlns:w16cid="http://schemas.microsoft.com/office/word/2016/wordml/cid" xmlns:w16="http://schemas.microsoft.com/office/word/2018/wordml" xmlns:w16du="http://schemas.microsoft.com/office/word/2023/wordml/word16du" xmlns:w16sdtdh="http://schemas.microsoft.com/office/word/2020/wordml/sdtdatahash" xmlns:w16se="http://schemas.microsoft.com/office/word/2015/wordml/symex" xmlns:wpg="http://schemas.microsoft.com/office/word/2010/wordprocessingGroup" xmlns:wpi="http://schemas.microsoft.com/office/word/2010/wordprocessingInk" xmlns:wne="http://schemas.microsoft.com/office/word/2006/wordml" xmlns:wps="http://schemas.microsoft.com/office/word/2010/wordprocessingShape" mc:Ignorable="w14 w15 w16se w16cid w16 w16cex w16sdtdh w16du wp14">
+<w:document xmlns:wpc="http://schemas.microsoft.com/office/word/2010/wordprocessingCanvas" xmlns:cx="http://schemas.microsoft.com/office/drawing/2014/chartex" xmlns:cx1="http://schemas.microsoft.com/office/drawing/2015/9/8/chartex" xmlns:cx2="http://schemas.microsoft.com/office/drawing/2015/10/21/chartex" xmlns:cx3="http://schemas.microsoft.com/office/drawing/2016/5/9/chartex" xmlns:cx4="http://schemas.microsoft.com/office/drawing/2016/5/10/chartex" xmlns:cx5="http://schemas.microsoft.com/office/drawing/2016/5/11/chartex" xmlns:cx6="http://schemas.microsoft.com/office/drawing/2016/5/12/chartex" xmlns:cx7="http://schemas.microsoft.com/office/drawing/2016/5/13/chartex" xmlns:cx8="http://schemas.microsoft.com/office/drawing/2016/5/14/chartex" xmlns:mc="http://schemas.openxmlformats.org/markup-compatibility/2006" xmlns:aink="http://schemas.microsoft.com/office/drawing/2016/ink" xmlns:am3d="http://schemas.microsoft.com/office/drawing/2017/model3d" xmlns:o="urn:schemas-microsoft-com:office:office" xmlns:oel="http://schemas.microsoft.com/office/2019/extlst" xmlns:r="http://schemas.openxmlformats.org/officeDocument/2006/relationships" xmlns:m="http://schemas.openxmlformats.org/officeDocument/2006/math" xmlns:v="urn:schemas-microsoft-com:vml" xmlns:wp14="http://schemas.microsoft.com/office/word/2010/wordprocessingDrawing" xmlns:wp="http://schemas.openxmlformats.org/drawingml/2006/wordprocessingDrawing" xmlns:w10="urn:schemas-microsoft-com:office:word" xmlns:w="http://schemas.openxmlformats.org/wordprocessingml/2006/main" xmlns:w14="http://schemas.microsoft.com/office/word/2010/wordml" xmlns:w15="http://schemas.microsoft.com/office/word/2012/wordml" xmlns:w16cex="http://schemas.microsoft.com/office/word/2018/wordml/cex" xmlns:w16cid="http://schemas.microsoft.com/office/word/2016/wordml/cid" xmlns:w16="http://schemas.microsoft.com/office/word/2018/wordml" xmlns:w16sdtdh="http://schemas.microsoft.com/office/word/2020/wordml/sdtdatahash" xmlns:w16se="http://schemas.microsoft.com/office/word/2015/wordml/symex" xmlns:wpg="http://schemas.microsoft.com/office/word/2010/wordprocessingGroup" xmlns:wpi="http://schemas.microsoft.com/office/word/2010/wordprocessingInk" xmlns:wne="http://schemas.microsoft.com/office/word/2006/wordml" xmlns:wps="http://schemas.microsoft.com/office/word/2010/wordprocessingShape" mc:Ignorable="w14 w15 w16se w16cid w16 w16cex w16sdtdh wp14">
   <w:body>
     <w:p>
       <w:pPr>
@@ -153,15 +153,7 @@
           <w:u w:val="single"/>
           <w:lang w:val="en-US"/>
         </w:rPr>
-        <w:t>id</w:t>
-      </w:r>
-      <w:r>
-        <w:rPr>
-          <w:sz w:val="28"/>
-          <w:szCs w:val="28"/>
-          <w:u w:val="single"/>
-        </w:rPr>
-        <w:t>1</w:t>
+        <w:t>ID</w:t>
       </w:r>
       <w:r>
         <w:rPr>
@@ -354,7 +346,7 @@
     </w:p>
     <w:tbl>
       <w:tblPr>
-        <w:tblStyle w:val="TableGrid"/>
+        <w:tblStyle w:val="ac"/>
         <w:tblW w:w="5000" w:type="pct"/>
         <w:tblBorders>
           <w:top w:val="none" w:sz="0" w:space="0" w:color="auto"/>
@@ -662,18 +654,21 @@
                 <w:szCs w:val="28"/>
                 <w:lang w:val="en-US"/>
               </w:rPr>
-              <w:t>{{id</w:t>
-            </w:r>
-            <w:r>
-              <w:rPr>
-                <w:rFonts w:ascii="Times New Roman" w:hAnsi="Times New Roman" w:cs="Times New Roman"/>
-                <w:bCs/>
-                <w:i/>
-                <w:sz w:val="28"/>
-                <w:szCs w:val="28"/>
-              </w:rPr>
-              <w:t>2</w:t>
-            </w:r>
+              <w:t>{{</w:t>
+            </w:r>
+            <w:proofErr w:type="spellStart"/>
+            <w:r>
+              <w:rPr>
+                <w:rFonts w:ascii="Times New Roman" w:hAnsi="Times New Roman" w:cs="Times New Roman"/>
+                <w:bCs/>
+                <w:i/>
+                <w:sz w:val="28"/>
+                <w:szCs w:val="28"/>
+                <w:lang w:val="en-US"/>
+              </w:rPr>
+              <w:t>FullName</w:t>
+            </w:r>
+            <w:proofErr w:type="spellEnd"/>
             <w:r>
               <w:rPr>
                 <w:rFonts w:ascii="Times New Roman" w:hAnsi="Times New Roman" w:cs="Times New Roman"/>
@@ -713,18 +708,31 @@
                 <w:sz w:val="28"/>
                 <w:szCs w:val="28"/>
               </w:rPr>
-              <w:t>{{id</w:t>
-            </w:r>
-            <w:r>
-              <w:rPr>
-                <w:rFonts w:ascii="Times New Roman" w:hAnsi="Times New Roman" w:cs="Times New Roman"/>
-                <w:bCs/>
-                <w:i/>
-                <w:sz w:val="28"/>
-                <w:szCs w:val="28"/>
-              </w:rPr>
-              <w:t>3</w:t>
-            </w:r>
+              <w:t>{{</w:t>
+            </w:r>
+            <w:r>
+              <w:rPr>
+                <w:rFonts w:ascii="Times New Roman" w:hAnsi="Times New Roman" w:cs="Times New Roman"/>
+                <w:bCs/>
+                <w:i/>
+                <w:sz w:val="28"/>
+                <w:szCs w:val="28"/>
+              </w:rPr>
+              <w:t>S</w:t>
+            </w:r>
+            <w:proofErr w:type="spellStart"/>
+            <w:r>
+              <w:rPr>
+                <w:rFonts w:ascii="Times New Roman" w:hAnsi="Times New Roman" w:cs="Times New Roman"/>
+                <w:bCs/>
+                <w:i/>
+                <w:sz w:val="28"/>
+                <w:szCs w:val="28"/>
+                <w:lang w:val="en-US"/>
+              </w:rPr>
+              <w:t>tudNum</w:t>
+            </w:r>
+            <w:proofErr w:type="spellEnd"/>
             <w:r>
               <w:rPr>
                 <w:rFonts w:ascii="Times New Roman" w:hAnsi="Times New Roman" w:cs="Times New Roman"/>
@@ -792,7 +800,7 @@
     </w:p>
     <w:tbl>
       <w:tblPr>
-        <w:tblStyle w:val="TableGrid"/>
+        <w:tblStyle w:val="ac"/>
         <w:tblW w:w="5074" w:type="pct"/>
         <w:tblBorders>
           <w:top w:val="none" w:sz="0" w:space="0" w:color="auto"/>
@@ -1775,7 +1783,7 @@
     </w:p>
     <w:tbl>
       <w:tblPr>
-        <w:tblStyle w:val="TableGrid"/>
+        <w:tblStyle w:val="ac"/>
         <w:tblW w:w="5000" w:type="pct"/>
         <w:tblBorders>
           <w:top w:val="none" w:sz="0" w:space="0" w:color="auto"/>
@@ -1827,17 +1835,18 @@
                 <w:szCs w:val="28"/>
                 <w:lang w:val="en-US"/>
               </w:rPr>
-              <w:t>{{id</w:t>
-            </w:r>
-            <w:r>
-              <w:rPr>
-                <w:rFonts w:ascii="Times New Roman" w:hAnsi="Times New Roman" w:cs="Times New Roman"/>
-                <w:bCs/>
-                <w:i/>
-                <w:sz w:val="28"/>
-                <w:szCs w:val="28"/>
-              </w:rPr>
-              <w:t>4</w:t>
+              <w:t>{{</w:t>
+            </w:r>
+            <w:r>
+              <w:rPr>
+                <w:rFonts w:ascii="Times New Roman" w:hAnsi="Times New Roman" w:cs="Times New Roman"/>
+                <w:bCs/>
+                <w:i/>
+                <w:sz w:val="28"/>
+                <w:szCs w:val="28"/>
+                <w:lang w:val="en-US"/>
+              </w:rPr>
+              <w:t>Theme</w:t>
             </w:r>
             <w:r>
               <w:rPr>
@@ -1932,7 +1941,7 @@
     </w:p>
     <w:tbl>
       <w:tblPr>
-        <w:tblStyle w:val="TableGrid"/>
+        <w:tblStyle w:val="ac"/>
         <w:tblW w:w="5000" w:type="pct"/>
         <w:tblBorders>
           <w:top w:val="none" w:sz="0" w:space="0" w:color="auto"/>
@@ -1959,8 +1968,9 @@
             <w:pPr>
               <w:jc w:val="center"/>
               <w:rPr>
-                <w:rFonts w:ascii="Times New Roman" w:hAnsi="Times New Roman" w:cs="Times New Roman"/>
-                <w:bCs/>
+                <w:rFonts w:ascii="Times New Roman" w:hAnsi="Times New Roman"/>
+                <w:bCs/>
+                <w:i/>
                 <w:sz w:val="24"/>
                 <w:szCs w:val="24"/>
                 <w:lang w:val="en-US"/>
@@ -1975,18 +1985,43 @@
                 <w:szCs w:val="24"/>
                 <w:lang w:val="en-US"/>
               </w:rPr>
-              <w:t>{{id</w:t>
-            </w:r>
-            <w:r>
-              <w:rPr>
-                <w:rFonts w:ascii="Times New Roman" w:hAnsi="Times New Roman" w:cs="Times New Roman"/>
+              <w:t>{{</w:t>
+            </w:r>
+            <w:proofErr w:type="spellStart"/>
+            <w:r>
+              <w:rPr>
+                <w:rFonts w:ascii="Times New Roman" w:hAnsi="Times New Roman"/>
                 <w:bCs/>
                 <w:i/>
                 <w:sz w:val="24"/>
                 <w:szCs w:val="24"/>
-              </w:rPr>
-              <w:t>5</w:t>
-            </w:r>
+                <w:lang w:val="en-US"/>
+              </w:rPr>
+              <w:t>S</w:t>
+            </w:r>
+            <w:r>
+              <w:rPr>
+                <w:rFonts w:ascii="Times New Roman" w:hAnsi="Times New Roman"/>
+                <w:bCs/>
+                <w:i/>
+                <w:sz w:val="24"/>
+                <w:szCs w:val="24"/>
+                <w:lang w:val="en-US"/>
+              </w:rPr>
+              <w:t>u</w:t>
+            </w:r>
+            <w:r>
+              <w:rPr>
+                <w:rFonts w:ascii="Times New Roman" w:hAnsi="Times New Roman"/>
+                <w:bCs/>
+                <w:i/>
+                <w:sz w:val="24"/>
+                <w:szCs w:val="24"/>
+                <w:lang w:val="en-US"/>
+              </w:rPr>
+              <w:t>Data</w:t>
+            </w:r>
+            <w:proofErr w:type="spellEnd"/>
             <w:r>
               <w:rPr>
                 <w:rFonts w:ascii="Times New Roman" w:hAnsi="Times New Roman" w:cs="Times New Roman"/>
@@ -2031,7 +2066,7 @@
     </w:p>
     <w:tbl>
       <w:tblPr>
-        <w:tblStyle w:val="TableGrid"/>
+        <w:tblStyle w:val="ac"/>
         <w:tblW w:w="5000" w:type="pct"/>
         <w:tblBorders>
           <w:top w:val="none" w:sz="0" w:space="0" w:color="auto"/>
@@ -2074,18 +2109,21 @@
                 <w:szCs w:val="28"/>
                 <w:lang w:val="en-US"/>
               </w:rPr>
-              <w:t>{{id</w:t>
-            </w:r>
-            <w:r>
-              <w:rPr>
-                <w:rFonts w:ascii="Times New Roman" w:hAnsi="Times New Roman" w:cs="Times New Roman"/>
-                <w:bCs/>
-                <w:i/>
-                <w:sz w:val="28"/>
-                <w:szCs w:val="28"/>
-              </w:rPr>
-              <w:t>6</w:t>
-            </w:r>
+              <w:t>{{</w:t>
+            </w:r>
+            <w:proofErr w:type="spellStart"/>
+            <w:r>
+              <w:rPr>
+                <w:rFonts w:ascii="Times New Roman" w:hAnsi="Times New Roman" w:cs="Times New Roman"/>
+                <w:bCs/>
+                <w:i/>
+                <w:sz w:val="28"/>
+                <w:szCs w:val="28"/>
+                <w:lang w:val="en-US"/>
+              </w:rPr>
+              <w:t>SuName</w:t>
+            </w:r>
+            <w:proofErr w:type="spellEnd"/>
             <w:r>
               <w:rPr>
                 <w:rFonts w:ascii="Times New Roman" w:hAnsi="Times New Roman" w:cs="Times New Roman"/>
@@ -2274,7 +2312,7 @@
     </w:p>
     <w:tbl>
       <w:tblPr>
-        <w:tblStyle w:val="TableGrid"/>
+        <w:tblStyle w:val="ac"/>
         <w:tblW w:w="5000" w:type="pct"/>
         <w:tblLook w:val="04A0" w:firstRow="1" w:lastRow="0" w:firstColumn="1" w:lastColumn="0" w:noHBand="0" w:noVBand="1"/>
       </w:tblPr>
@@ -2407,13 +2445,31 @@
           <w:p>
             <w:pPr>
               <w:rPr>
-                <w:rFonts w:ascii="Times New Roman" w:hAnsi="Times New Roman" w:cs="Times New Roman"/>
-                <w:bCs/>
+                <w:rFonts w:ascii="Times New Roman" w:hAnsi="Times New Roman"/>
+                <w:bCs/>
+                <w:i/>
+                <w:lang w:val="en-US"/>
+              </w:rPr>
+            </w:pPr>
+            <w:r>
+              <w:rPr>
+                <w:rFonts w:ascii="Times New Roman" w:hAnsi="Times New Roman" w:cs="Times New Roman"/>
+                <w:bCs/>
+                <w:i/>
                 <w:sz w:val="20"/>
                 <w:szCs w:val="20"/>
-                <w:lang w:val="en-US"/>
-              </w:rPr>
-            </w:pPr>
+              </w:rPr>
+              <w:t>{{</w:t>
+            </w:r>
+            <w:r>
+              <w:rPr>
+                <w:rFonts w:ascii="Times New Roman" w:hAnsi="Times New Roman"/>
+                <w:bCs/>
+                <w:i/>
+                <w:lang w:val="en-US"/>
+              </w:rPr>
+              <w:t>Questioner1</w:t>
+            </w:r>
             <w:r>
               <w:rPr>
                 <w:rFonts w:ascii="Times New Roman" w:hAnsi="Times New Roman" w:cs="Times New Roman"/>
@@ -2421,26 +2477,6 @@
                 <w:i/>
                 <w:sz w:val="20"/>
                 <w:szCs w:val="20"/>
-              </w:rPr>
-              <w:t>{{id</w:t>
-            </w:r>
-            <w:r>
-              <w:rPr>
-                <w:rFonts w:ascii="Times New Roman" w:hAnsi="Times New Roman" w:cs="Times New Roman"/>
-                <w:bCs/>
-                <w:i/>
-                <w:sz w:val="20"/>
-                <w:szCs w:val="20"/>
-              </w:rPr>
-              <w:t>11</w:t>
-            </w:r>
-            <w:r>
-              <w:rPr>
-                <w:rFonts w:ascii="Times New Roman" w:hAnsi="Times New Roman" w:cs="Times New Roman"/>
-                <w:bCs/>
-                <w:i/>
-                <w:sz w:val="20"/>
-                <w:szCs w:val="20"/>
                 <w:lang w:val="en-US"/>
               </w:rPr>
               <w:t>}}</w:t>
@@ -2470,7 +2506,7 @@
                 <w:szCs w:val="24"/>
                 <w:lang w:val="en-US"/>
               </w:rPr>
-              <w:t>{{id</w:t>
+              <w:t>{{</w:t>
             </w:r>
             <w:r>
               <w:rPr>
@@ -2479,8 +2515,9 @@
                 <w:i/>
                 <w:sz w:val="24"/>
                 <w:szCs w:val="24"/>
-              </w:rPr>
-              <w:t>12</w:t>
+                <w:lang w:val="en-US"/>
+              </w:rPr>
+              <w:t>Question1</w:t>
             </w:r>
             <w:r>
               <w:rPr>
@@ -2539,7 +2576,7 @@
                 <w:szCs w:val="20"/>
                 <w:lang w:val="en-US"/>
               </w:rPr>
-              <w:t>{{id</w:t>
+              <w:t>{{</w:t>
             </w:r>
             <w:r>
               <w:rPr>
@@ -2548,8 +2585,9 @@
                 <w:i/>
                 <w:sz w:val="20"/>
                 <w:szCs w:val="20"/>
-              </w:rPr>
-              <w:t>13</w:t>
+                <w:lang w:val="en-US"/>
+              </w:rPr>
+              <w:t>Questioner2</w:t>
             </w:r>
             <w:r>
               <w:rPr>
@@ -2587,7 +2625,7 @@
                 <w:szCs w:val="24"/>
                 <w:lang w:val="en-US"/>
               </w:rPr>
-              <w:t>{{id</w:t>
+              <w:t>{{</w:t>
             </w:r>
             <w:r>
               <w:rPr>
@@ -2596,8 +2634,9 @@
                 <w:i/>
                 <w:sz w:val="24"/>
                 <w:szCs w:val="24"/>
-              </w:rPr>
-              <w:t>14</w:t>
+                <w:lang w:val="en-US"/>
+              </w:rPr>
+              <w:t>Question2</w:t>
             </w:r>
             <w:r>
               <w:rPr>
@@ -2656,7 +2695,7 @@
                 <w:szCs w:val="20"/>
                 <w:lang w:val="en-US"/>
               </w:rPr>
-              <w:t>{{id</w:t>
+              <w:t>{{</w:t>
             </w:r>
             <w:r>
               <w:rPr>
@@ -2665,8 +2704,9 @@
                 <w:i/>
                 <w:sz w:val="20"/>
                 <w:szCs w:val="20"/>
-              </w:rPr>
-              <w:t>15</w:t>
+                <w:lang w:val="en-US"/>
+              </w:rPr>
+              <w:t>Questioner3</w:t>
             </w:r>
             <w:r>
               <w:rPr>
@@ -2704,7 +2744,7 @@
                 <w:szCs w:val="24"/>
                 <w:lang w:val="en-US"/>
               </w:rPr>
-              <w:t>{{id</w:t>
+              <w:t>{{</w:t>
             </w:r>
             <w:r>
               <w:rPr>
@@ -2713,8 +2753,9 @@
                 <w:i/>
                 <w:sz w:val="24"/>
                 <w:szCs w:val="24"/>
-              </w:rPr>
-              <w:t>16</w:t>
+                <w:lang w:val="en-US"/>
+              </w:rPr>
+              <w:t>Question3</w:t>
             </w:r>
             <w:r>
               <w:rPr>
@@ -2777,7 +2818,7 @@
     </w:p>
     <w:tbl>
       <w:tblPr>
-        <w:tblStyle w:val="TableGrid"/>
+        <w:tblStyle w:val="ac"/>
         <w:tblW w:w="5000" w:type="pct"/>
         <w:tblBorders>
           <w:top w:val="none" w:sz="0" w:space="0" w:color="auto"/>
@@ -2850,18 +2891,21 @@
                 <w:szCs w:val="28"/>
                 <w:lang w:val="en-US"/>
               </w:rPr>
-              <w:t>{{id</w:t>
-            </w:r>
-            <w:r>
-              <w:rPr>
-                <w:rFonts w:ascii="Times New Roman" w:hAnsi="Times New Roman" w:cs="Times New Roman"/>
-                <w:bCs/>
-                <w:i/>
-                <w:sz w:val="28"/>
-                <w:szCs w:val="28"/>
-              </w:rPr>
-              <w:t>18</w:t>
-            </w:r>
+              <w:t>{{</w:t>
+            </w:r>
+            <w:proofErr w:type="spellStart"/>
+            <w:r>
+              <w:rPr>
+                <w:rFonts w:ascii="Times New Roman" w:hAnsi="Times New Roman" w:cs="Times New Roman"/>
+                <w:bCs/>
+                <w:i/>
+                <w:sz w:val="28"/>
+                <w:szCs w:val="28"/>
+                <w:lang w:val="en-US"/>
+              </w:rPr>
+              <w:t>fullName</w:t>
+            </w:r>
+            <w:proofErr w:type="spellEnd"/>
             <w:r>
               <w:rPr>
                 <w:rFonts w:ascii="Times New Roman" w:hAnsi="Times New Roman" w:cs="Times New Roman"/>
@@ -2982,17 +3026,18 @@
                 <w:szCs w:val="28"/>
                 <w:lang w:val="en-US"/>
               </w:rPr>
-              <w:t>{{id</w:t>
-            </w:r>
-            <w:r>
-              <w:rPr>
-                <w:rFonts w:ascii="Times New Roman" w:hAnsi="Times New Roman" w:cs="Times New Roman"/>
-                <w:bCs/>
-                <w:i/>
-                <w:sz w:val="28"/>
-                <w:szCs w:val="28"/>
-              </w:rPr>
-              <w:t>17</w:t>
+              <w:t>{{</w:t>
+            </w:r>
+            <w:r>
+              <w:rPr>
+                <w:rFonts w:ascii="Times New Roman" w:hAnsi="Times New Roman" w:cs="Times New Roman"/>
+                <w:bCs/>
+                <w:i/>
+                <w:sz w:val="28"/>
+                <w:szCs w:val="28"/>
+                <w:lang w:val="en-US"/>
+              </w:rPr>
+              <w:t>Score</w:t>
             </w:r>
             <w:r>
               <w:rPr>
@@ -3094,7 +3139,7 @@
     </w:p>
     <w:tbl>
       <w:tblPr>
-        <w:tblStyle w:val="TableGrid"/>
+        <w:tblStyle w:val="ac"/>
         <w:tblW w:w="5000" w:type="pct"/>
         <w:tblBorders>
           <w:top w:val="none" w:sz="0" w:space="0" w:color="auto"/>
@@ -3191,7 +3236,7 @@
     </w:p>
     <w:tbl>
       <w:tblPr>
-        <w:tblStyle w:val="TableGrid"/>
+        <w:tblStyle w:val="ac"/>
         <w:tblW w:w="5000" w:type="pct"/>
         <w:tblBorders>
           <w:top w:val="none" w:sz="0" w:space="0" w:color="auto"/>
@@ -3288,7 +3333,7 @@
     </w:p>
     <w:tbl>
       <w:tblPr>
-        <w:tblStyle w:val="TableGrid"/>
+        <w:tblStyle w:val="ac"/>
         <w:tblW w:w="4857" w:type="pct"/>
         <w:tblLook w:val="04A0" w:firstRow="1" w:lastRow="0" w:firstColumn="1" w:lastColumn="0" w:noHBand="0" w:noVBand="1"/>
       </w:tblPr>
@@ -3391,51 +3436,54 @@
                 <w:szCs w:val="24"/>
                 <w:lang w:val="en-US"/>
               </w:rPr>
-              <w:t>{{id</w:t>
+              <w:t>{{</w:t>
             </w:r>
             <w:r>
               <w:rPr>
                 <w:rFonts w:ascii="Times New Roman" w:hAnsi="Times New Roman" w:cs="Times New Roman"/>
                 <w:sz w:val="24"/>
                 <w:szCs w:val="24"/>
-              </w:rPr>
-              <w:t>2</w:t>
+                <w:lang w:val="en-US"/>
+              </w:rPr>
+              <w:t>Language</w:t>
             </w:r>
             <w:r>
               <w:rPr>
                 <w:rFonts w:ascii="Times New Roman" w:hAnsi="Times New Roman" w:cs="Times New Roman"/>
                 <w:sz w:val="24"/>
                 <w:szCs w:val="24"/>
-              </w:rPr>
-              <w:t>3</w:t>
-            </w:r>
-            <w:r>
+                <w:lang w:val="en-US"/>
+              </w:rPr>
+              <w:t>}}</w:t>
+            </w:r>
+          </w:p>
+        </w:tc>
+      </w:tr>
+      <w:tr>
+        <w:tc>
+          <w:tcPr>
+            <w:tcW w:w="5000" w:type="pct"/>
+            <w:vAlign w:val="center"/>
+          </w:tcPr>
+          <w:p>
+            <w:pPr>
               <w:rPr>
                 <w:rFonts w:ascii="Times New Roman" w:hAnsi="Times New Roman" w:cs="Times New Roman"/>
                 <w:sz w:val="24"/>
                 <w:szCs w:val="24"/>
                 <w:lang w:val="en-US"/>
               </w:rPr>
-              <w:t>}}</w:t>
-            </w:r>
-          </w:p>
-        </w:tc>
-      </w:tr>
-      <w:tr>
-        <w:tc>
-          <w:tcPr>
-            <w:tcW w:w="5000" w:type="pct"/>
-            <w:vAlign w:val="center"/>
-          </w:tcPr>
-          <w:p>
-            <w:pPr>
+            </w:pPr>
+            <w:r>
               <w:rPr>
                 <w:rFonts w:ascii="Times New Roman" w:hAnsi="Times New Roman" w:cs="Times New Roman"/>
                 <w:sz w:val="24"/>
                 <w:szCs w:val="24"/>
                 <w:lang w:val="en-US"/>
               </w:rPr>
-            </w:pPr>
+              <w:t>{{</w:t>
+            </w:r>
+            <w:proofErr w:type="spellStart"/>
             <w:r>
               <w:rPr>
                 <w:rFonts w:ascii="Times New Roman" w:hAnsi="Times New Roman" w:cs="Times New Roman"/>
@@ -3443,16 +3491,9 @@
                 <w:szCs w:val="24"/>
                 <w:lang w:val="en-US"/>
               </w:rPr>
-              <w:t>{{id</w:t>
-            </w:r>
-            <w:r>
-              <w:rPr>
-                <w:rFonts w:ascii="Times New Roman" w:hAnsi="Times New Roman" w:cs="Times New Roman"/>
-                <w:sz w:val="24"/>
-                <w:szCs w:val="24"/>
-              </w:rPr>
-              <w:t>19</w:t>
-            </w:r>
+              <w:t>IndividualOpinion</w:t>
+            </w:r>
+            <w:proofErr w:type="spellEnd"/>
             <w:r>
               <w:rPr>
                 <w:rFonts w:ascii="Times New Roman" w:hAnsi="Times New Roman" w:cs="Times New Roman"/>
@@ -3476,7 +3517,7 @@
     </w:p>
     <w:tbl>
       <w:tblPr>
-        <w:tblStyle w:val="TableGrid"/>
+        <w:tblStyle w:val="ac"/>
         <w:tblW w:w="9781" w:type="dxa"/>
         <w:tblBorders>
           <w:top w:val="none" w:sz="0" w:space="0" w:color="auto"/>
@@ -3572,7 +3613,7 @@
     </w:p>
     <w:tbl>
       <w:tblPr>
-        <w:tblStyle w:val="TableGrid"/>
+        <w:tblStyle w:val="ac"/>
         <w:tblW w:w="9781" w:type="dxa"/>
         <w:tblBorders>
           <w:top w:val="none" w:sz="0" w:space="0" w:color="auto"/>
@@ -3647,7 +3688,7 @@
           </w:tcPr>
           <w:p>
             <w:pPr>
-              <w:pStyle w:val="Heading4"/>
+              <w:pStyle w:val="4"/>
               <w:rPr>
                 <w:rFonts w:ascii="Times New Roman" w:hAnsi="Times New Roman" w:cs="Times New Roman"/>
                 <w:b/>
@@ -3756,7 +3797,7 @@
     </w:tbl>
     <w:p>
       <w:pPr>
-        <w:pStyle w:val="11"/>
+        <w:pStyle w:val="12"/>
         <w:tabs>
           <w:tab w:val="center" w:pos="4536"/>
           <w:tab w:val="right" w:pos="6379"/>
@@ -3776,7 +3817,7 @@
 </file>
 
 <file path=word/numbering.xml><?xml version="1.0" encoding="utf-8"?>
-<w:numbering xmlns:wpc="http://schemas.microsoft.com/office/word/2010/wordprocessingCanvas" xmlns:cx="http://schemas.microsoft.com/office/drawing/2014/chartex" xmlns:cx1="http://schemas.microsoft.com/office/drawing/2015/9/8/chartex" xmlns:cx2="http://schemas.microsoft.com/office/drawing/2015/10/21/chartex" xmlns:cx3="http://schemas.microsoft.com/office/drawing/2016/5/9/chartex" xmlns:cx4="http://schemas.microsoft.com/office/drawing/2016/5/10/chartex" xmlns:cx5="http://schemas.microsoft.com/office/drawing/2016/5/11/chartex" xmlns:cx6="http://schemas.microsoft.com/office/drawing/2016/5/12/chartex" xmlns:cx7="http://schemas.microsoft.com/office/drawing/2016/5/13/chartex" xmlns:cx8="http://schemas.microsoft.com/office/drawing/2016/5/14/chartex" xmlns:mc="http://schemas.openxmlformats.org/markup-compatibility/2006" xmlns:aink="http://schemas.microsoft.com/office/drawing/2016/ink" xmlns:am3d="http://schemas.microsoft.com/office/drawing/2017/model3d" xmlns:o="urn:schemas-microsoft-com:office:office" xmlns:oel="http://schemas.microsoft.com/office/2019/extlst" xmlns:r="http://schemas.openxmlformats.org/officeDocument/2006/relationships" xmlns:m="http://schemas.openxmlformats.org/officeDocument/2006/math" xmlns:v="urn:schemas-microsoft-com:vml" xmlns:wp14="http://schemas.microsoft.com/office/word/2010/wordprocessingDrawing" xmlns:wp="http://schemas.openxmlformats.org/drawingml/2006/wordprocessingDrawing" xmlns:w10="urn:schemas-microsoft-com:office:word" xmlns:w="http://schemas.openxmlformats.org/wordprocessingml/2006/main" xmlns:w14="http://schemas.microsoft.com/office/word/2010/wordml" xmlns:w15="http://schemas.microsoft.com/office/word/2012/wordml" xmlns:w16cex="http://schemas.microsoft.com/office/word/2018/wordml/cex" xmlns:w16cid="http://schemas.microsoft.com/office/word/2016/wordml/cid" xmlns:w16="http://schemas.microsoft.com/office/word/2018/wordml" xmlns:w16du="http://schemas.microsoft.com/office/word/2023/wordml/word16du" xmlns:w16sdtdh="http://schemas.microsoft.com/office/word/2020/wordml/sdtdatahash" xmlns:w16se="http://schemas.microsoft.com/office/word/2015/wordml/symex" xmlns:wpg="http://schemas.microsoft.com/office/word/2010/wordprocessingGroup" xmlns:wpi="http://schemas.microsoft.com/office/word/2010/wordprocessingInk" xmlns:wne="http://schemas.microsoft.com/office/word/2006/wordml" xmlns:wps="http://schemas.microsoft.com/office/word/2010/wordprocessingShape" mc:Ignorable="w14 w15 w16se w16cid w16 w16cex w16sdtdh w16du wp14">
+<w:numbering xmlns:wpc="http://schemas.microsoft.com/office/word/2010/wordprocessingCanvas" xmlns:cx="http://schemas.microsoft.com/office/drawing/2014/chartex" xmlns:cx1="http://schemas.microsoft.com/office/drawing/2015/9/8/chartex" xmlns:cx2="http://schemas.microsoft.com/office/drawing/2015/10/21/chartex" xmlns:cx3="http://schemas.microsoft.com/office/drawing/2016/5/9/chartex" xmlns:cx4="http://schemas.microsoft.com/office/drawing/2016/5/10/chartex" xmlns:cx5="http://schemas.microsoft.com/office/drawing/2016/5/11/chartex" xmlns:cx6="http://schemas.microsoft.com/office/drawing/2016/5/12/chartex" xmlns:cx7="http://schemas.microsoft.com/office/drawing/2016/5/13/chartex" xmlns:cx8="http://schemas.microsoft.com/office/drawing/2016/5/14/chartex" xmlns:mc="http://schemas.openxmlformats.org/markup-compatibility/2006" xmlns:aink="http://schemas.microsoft.com/office/drawing/2016/ink" xmlns:am3d="http://schemas.microsoft.com/office/drawing/2017/model3d" xmlns:o="urn:schemas-microsoft-com:office:office" xmlns:oel="http://schemas.microsoft.com/office/2019/extlst" xmlns:r="http://schemas.openxmlformats.org/officeDocument/2006/relationships" xmlns:m="http://schemas.openxmlformats.org/officeDocument/2006/math" xmlns:v="urn:schemas-microsoft-com:vml" xmlns:wp14="http://schemas.microsoft.com/office/word/2010/wordprocessingDrawing" xmlns:wp="http://schemas.openxmlformats.org/drawingml/2006/wordprocessingDrawing" xmlns:w10="urn:schemas-microsoft-com:office:word" xmlns:w="http://schemas.openxmlformats.org/wordprocessingml/2006/main" xmlns:w14="http://schemas.microsoft.com/office/word/2010/wordml" xmlns:w15="http://schemas.microsoft.com/office/word/2012/wordml" xmlns:w16cex="http://schemas.microsoft.com/office/word/2018/wordml/cex" xmlns:w16cid="http://schemas.microsoft.com/office/word/2016/wordml/cid" xmlns:w16="http://schemas.microsoft.com/office/word/2018/wordml" xmlns:w16sdtdh="http://schemas.microsoft.com/office/word/2020/wordml/sdtdatahash" xmlns:w16se="http://schemas.microsoft.com/office/word/2015/wordml/symex" xmlns:wpg="http://schemas.microsoft.com/office/word/2010/wordprocessingGroup" xmlns:wpi="http://schemas.microsoft.com/office/word/2010/wordprocessingInk" xmlns:wne="http://schemas.microsoft.com/office/word/2006/wordml" xmlns:wps="http://schemas.microsoft.com/office/word/2010/wordprocessingShape" mc:Ignorable="w14 w15 w16se w16cid w16 w16cex w16sdtdh wp14">
   <w:abstractNum w:abstractNumId="0" w15:restartNumberingAfterBreak="0">
     <w:nsid w:val="00000001"/>
     <w:multiLevelType w:val="multilevel"/>
@@ -3907,7 +3948,7 @@
     <w:lvl w:ilvl="0">
       <w:start w:val="1"/>
       <w:numFmt w:val="none"/>
-      <w:pStyle w:val="Heading1"/>
+      <w:pStyle w:val="1"/>
       <w:suff w:val="nothing"/>
       <w:lvlText w:val=""/>
       <w:lvlJc w:val="left"/>
@@ -3921,7 +3962,7 @@
     <w:lvl w:ilvl="1">
       <w:start w:val="1"/>
       <w:numFmt w:val="none"/>
-      <w:pStyle w:val="Heading2"/>
+      <w:pStyle w:val="2"/>
       <w:suff w:val="nothing"/>
       <w:lvlText w:val=""/>
       <w:lvlJc w:val="left"/>
@@ -3935,7 +3976,7 @@
     <w:lvl w:ilvl="2">
       <w:start w:val="1"/>
       <w:numFmt w:val="none"/>
-      <w:pStyle w:val="Heading3"/>
+      <w:pStyle w:val="3"/>
       <w:suff w:val="nothing"/>
       <w:lvlText w:val=""/>
       <w:lvlJc w:val="left"/>
@@ -3949,7 +3990,7 @@
     <w:lvl w:ilvl="3">
       <w:start w:val="1"/>
       <w:numFmt w:val="none"/>
-      <w:pStyle w:val="Heading4"/>
+      <w:pStyle w:val="4"/>
       <w:suff w:val="nothing"/>
       <w:lvlText w:val=""/>
       <w:lvlJc w:val="left"/>
@@ -4036,7 +4077,7 @@
 </file>
 
 <file path=word/styles.xml><?xml version="1.0" encoding="utf-8"?>
-<w:styles xmlns:mc="http://schemas.openxmlformats.org/markup-compatibility/2006" xmlns:r="http://schemas.openxmlformats.org/officeDocument/2006/relationships" xmlns:w="http://schemas.openxmlformats.org/wordprocessingml/2006/main" xmlns:w14="http://schemas.microsoft.com/office/word/2010/wordml" xmlns:w15="http://schemas.microsoft.com/office/word/2012/wordml" xmlns:w16cex="http://schemas.microsoft.com/office/word/2018/wordml/cex" xmlns:w16cid="http://schemas.microsoft.com/office/word/2016/wordml/cid" xmlns:w16="http://schemas.microsoft.com/office/word/2018/wordml" xmlns:w16du="http://schemas.microsoft.com/office/word/2023/wordml/word16du" xmlns:w16sdtdh="http://schemas.microsoft.com/office/word/2020/wordml/sdtdatahash" xmlns:w16se="http://schemas.microsoft.com/office/word/2015/wordml/symex" mc:Ignorable="w14 w15 w16se w16cid w16 w16cex w16sdtdh w16du">
+<w:styles xmlns:mc="http://schemas.openxmlformats.org/markup-compatibility/2006" xmlns:r="http://schemas.openxmlformats.org/officeDocument/2006/relationships" xmlns:w="http://schemas.openxmlformats.org/wordprocessingml/2006/main" xmlns:w14="http://schemas.microsoft.com/office/word/2010/wordml" xmlns:w15="http://schemas.microsoft.com/office/word/2012/wordml" xmlns:w16cex="http://schemas.microsoft.com/office/word/2018/wordml/cex" xmlns:w16cid="http://schemas.microsoft.com/office/word/2016/wordml/cid" xmlns:w16="http://schemas.microsoft.com/office/word/2018/wordml" xmlns:w16sdtdh="http://schemas.microsoft.com/office/word/2020/wordml/sdtdatahash" xmlns:w16se="http://schemas.microsoft.com/office/word/2015/wordml/symex" mc:Ignorable="w14 w15 w16se w16cid w16 w16cex w16sdtdh">
   <w:docDefaults>
     <w:rPrDefault>
       <w:rPr>
@@ -4424,7 +4465,7 @@
     <w:lsdException w:name="Unresolved Mention" w:semiHidden="1" w:unhideWhenUsed="1"/>
     <w:lsdException w:name="Smart Link" w:semiHidden="1" w:unhideWhenUsed="1"/>
   </w:latentStyles>
-  <w:style w:type="paragraph" w:default="1" w:styleId="Normal">
+  <w:style w:type="paragraph" w:default="1" w:styleId="a">
     <w:name w:val="Normal"/>
     <w:qFormat/>
     <w:rsid w:val="00854AF0"/>
@@ -4436,10 +4477,10 @@
       <w:lang w:eastAsia="zh-CN"/>
     </w:rPr>
   </w:style>
-  <w:style w:type="paragraph" w:styleId="Heading1">
+  <w:style w:type="paragraph" w:styleId="1">
     <w:name w:val="heading 1"/>
-    <w:basedOn w:val="Normal"/>
-    <w:next w:val="Normal"/>
+    <w:basedOn w:val="a"/>
+    <w:next w:val="a"/>
     <w:qFormat/>
     <w:rsid w:val="00854AF0"/>
     <w:pPr>
@@ -4454,10 +4495,10 @@
       <w:szCs w:val="24"/>
     </w:rPr>
   </w:style>
-  <w:style w:type="paragraph" w:styleId="Heading2">
+  <w:style w:type="paragraph" w:styleId="2">
     <w:name w:val="heading 2"/>
-    <w:basedOn w:val="Normal"/>
-    <w:next w:val="Normal"/>
+    <w:basedOn w:val="a"/>
+    <w:next w:val="a"/>
     <w:qFormat/>
     <w:rsid w:val="00854AF0"/>
     <w:pPr>
@@ -4474,10 +4515,10 @@
       <w:szCs w:val="24"/>
     </w:rPr>
   </w:style>
-  <w:style w:type="paragraph" w:styleId="Heading3">
+  <w:style w:type="paragraph" w:styleId="3">
     <w:name w:val="heading 3"/>
-    <w:basedOn w:val="Normal"/>
-    <w:next w:val="Normal"/>
+    <w:basedOn w:val="a"/>
+    <w:next w:val="a"/>
     <w:qFormat/>
     <w:rsid w:val="00854AF0"/>
     <w:pPr>
@@ -4498,10 +4539,10 @@
       <w:u w:val="single"/>
     </w:rPr>
   </w:style>
-  <w:style w:type="paragraph" w:styleId="Heading4">
+  <w:style w:type="paragraph" w:styleId="4">
     <w:name w:val="heading 4"/>
-    <w:basedOn w:val="Normal"/>
-    <w:next w:val="Normal"/>
+    <w:basedOn w:val="a"/>
+    <w:next w:val="a"/>
     <w:qFormat/>
     <w:rsid w:val="00854AF0"/>
     <w:pPr>
@@ -4521,13 +4562,12 @@
       <w:u w:val="single"/>
     </w:rPr>
   </w:style>
-  <w:style w:type="character" w:default="1" w:styleId="DefaultParagraphFont">
+  <w:style w:type="character" w:default="1" w:styleId="a0">
     <w:name w:val="Default Paragraph Font"/>
     <w:uiPriority w:val="1"/>
-    <w:semiHidden/>
     <w:unhideWhenUsed/>
   </w:style>
-  <w:style w:type="table" w:default="1" w:styleId="TableNormal">
+  <w:style w:type="table" w:default="1" w:styleId="a1">
     <w:name w:val="Normal Table"/>
     <w:uiPriority w:val="99"/>
     <w:semiHidden/>
@@ -4542,7 +4582,7 @@
       </w:tblCellMar>
     </w:tblPr>
   </w:style>
-  <w:style w:type="numbering" w:default="1" w:styleId="NoList">
+  <w:style w:type="numbering" w:default="1" w:styleId="a2">
     <w:name w:val="No List"/>
     <w:uiPriority w:val="99"/>
     <w:semiHidden/>
@@ -4584,7 +4624,7 @@
     <w:name w:val="WW8Num1z8"/>
     <w:rsid w:val="00854AF0"/>
   </w:style>
-  <w:style w:type="character" w:customStyle="1" w:styleId="3">
+  <w:style w:type="character" w:customStyle="1" w:styleId="30">
     <w:name w:val="Основной шрифт абзаца3"/>
     <w:rsid w:val="00854AF0"/>
   </w:style>
@@ -4596,22 +4636,22 @@
     <w:name w:val="WW-Absatz-Standardschriftart"/>
     <w:rsid w:val="00854AF0"/>
   </w:style>
-  <w:style w:type="character" w:customStyle="1" w:styleId="2">
+  <w:style w:type="character" w:customStyle="1" w:styleId="20">
     <w:name w:val="Основной шрифт абзаца2"/>
     <w:rsid w:val="00854AF0"/>
   </w:style>
-  <w:style w:type="character" w:customStyle="1" w:styleId="1">
+  <w:style w:type="character" w:customStyle="1" w:styleId="10">
     <w:name w:val="Основной шрифт абзаца1"/>
     <w:rsid w:val="00854AF0"/>
   </w:style>
-  <w:style w:type="character" w:customStyle="1" w:styleId="a">
+  <w:style w:type="character" w:customStyle="1" w:styleId="a3">
     <w:name w:val="Символ нумерации"/>
     <w:rsid w:val="00854AF0"/>
   </w:style>
-  <w:style w:type="paragraph" w:customStyle="1" w:styleId="10">
+  <w:style w:type="paragraph" w:customStyle="1" w:styleId="11">
     <w:name w:val="Заголовок1"/>
-    <w:basedOn w:val="Normal"/>
-    <w:next w:val="BodyText"/>
+    <w:basedOn w:val="a"/>
+    <w:next w:val="a4"/>
     <w:rsid w:val="00854AF0"/>
     <w:pPr>
       <w:keepNext/>
@@ -4623,9 +4663,9 @@
       <w:szCs w:val="28"/>
     </w:rPr>
   </w:style>
-  <w:style w:type="paragraph" w:styleId="BodyText">
+  <w:style w:type="paragraph" w:styleId="a4">
     <w:name w:val="Body Text"/>
-    <w:basedOn w:val="Normal"/>
+    <w:basedOn w:val="a"/>
     <w:rsid w:val="00854AF0"/>
     <w:pPr>
       <w:jc w:val="both"/>
@@ -4635,14 +4675,14 @@
       <w:szCs w:val="24"/>
     </w:rPr>
   </w:style>
-  <w:style w:type="paragraph" w:styleId="List">
+  <w:style w:type="paragraph" w:styleId="a5">
     <w:name w:val="List"/>
-    <w:basedOn w:val="BodyText"/>
+    <w:basedOn w:val="a4"/>
     <w:rsid w:val="00854AF0"/>
   </w:style>
-  <w:style w:type="paragraph" w:styleId="Caption">
+  <w:style w:type="paragraph" w:styleId="a6">
     <w:name w:val="caption"/>
-    <w:basedOn w:val="Normal"/>
+    <w:basedOn w:val="a"/>
     <w:qFormat/>
     <w:rsid w:val="00854AF0"/>
     <w:pPr>
@@ -4657,9 +4697,9 @@
       <w:szCs w:val="24"/>
     </w:rPr>
   </w:style>
-  <w:style w:type="paragraph" w:customStyle="1" w:styleId="30">
+  <w:style w:type="paragraph" w:customStyle="1" w:styleId="31">
     <w:name w:val="Указатель3"/>
-    <w:basedOn w:val="Normal"/>
+    <w:basedOn w:val="a"/>
     <w:rsid w:val="00854AF0"/>
     <w:pPr>
       <w:suppressLineNumbers/>
@@ -4668,10 +4708,10 @@
       <w:rFonts w:cs="FreeSans"/>
     </w:rPr>
   </w:style>
-  <w:style w:type="paragraph" w:customStyle="1" w:styleId="11">
+  <w:style w:type="paragraph" w:customStyle="1" w:styleId="12">
     <w:name w:val="Название объекта1"/>
-    <w:basedOn w:val="Normal"/>
-    <w:next w:val="Subtitle"/>
+    <w:basedOn w:val="a"/>
+    <w:next w:val="a7"/>
     <w:rsid w:val="00854AF0"/>
     <w:pPr>
       <w:jc w:val="center"/>
@@ -4681,9 +4721,9 @@
       <w:szCs w:val="32"/>
     </w:rPr>
   </w:style>
-  <w:style w:type="paragraph" w:customStyle="1" w:styleId="20">
+  <w:style w:type="paragraph" w:customStyle="1" w:styleId="21">
     <w:name w:val="Указатель2"/>
-    <w:basedOn w:val="Normal"/>
+    <w:basedOn w:val="a"/>
     <w:rsid w:val="00854AF0"/>
     <w:pPr>
       <w:suppressLineNumbers/>
@@ -4692,9 +4732,9 @@
       <w:rFonts w:cs="FreeSans"/>
     </w:rPr>
   </w:style>
-  <w:style w:type="paragraph" w:customStyle="1" w:styleId="12">
+  <w:style w:type="paragraph" w:customStyle="1" w:styleId="13">
     <w:name w:val="Название1"/>
-    <w:basedOn w:val="Normal"/>
+    <w:basedOn w:val="a"/>
     <w:rsid w:val="00854AF0"/>
     <w:pPr>
       <w:suppressLineNumbers/>
@@ -4707,18 +4747,18 @@
       <w:szCs w:val="24"/>
     </w:rPr>
   </w:style>
-  <w:style w:type="paragraph" w:customStyle="1" w:styleId="13">
+  <w:style w:type="paragraph" w:customStyle="1" w:styleId="14">
     <w:name w:val="Указатель1"/>
-    <w:basedOn w:val="Normal"/>
+    <w:basedOn w:val="a"/>
     <w:rsid w:val="00854AF0"/>
     <w:pPr>
       <w:suppressLineNumbers/>
     </w:pPr>
   </w:style>
-  <w:style w:type="paragraph" w:styleId="Subtitle">
+  <w:style w:type="paragraph" w:styleId="a7">
     <w:name w:val="Subtitle"/>
-    <w:basedOn w:val="10"/>
-    <w:next w:val="BodyText"/>
+    <w:basedOn w:val="11"/>
+    <w:next w:val="a4"/>
     <w:qFormat/>
     <w:rsid w:val="00854AF0"/>
     <w:pPr>
@@ -4729,9 +4769,9 @@
       <w:iCs/>
     </w:rPr>
   </w:style>
-  <w:style w:type="paragraph" w:styleId="BodyTextIndent">
+  <w:style w:type="paragraph" w:styleId="a8">
     <w:name w:val="Body Text Indent"/>
-    <w:basedOn w:val="Normal"/>
+    <w:basedOn w:val="a"/>
     <w:rsid w:val="00854AF0"/>
     <w:pPr>
       <w:spacing w:after="240"/>
@@ -4743,9 +4783,9 @@
       <w:szCs w:val="24"/>
     </w:rPr>
   </w:style>
-  <w:style w:type="paragraph" w:styleId="BalloonText">
+  <w:style w:type="paragraph" w:styleId="a9">
     <w:name w:val="Balloon Text"/>
-    <w:basedOn w:val="Normal"/>
+    <w:basedOn w:val="a"/>
     <w:rsid w:val="00854AF0"/>
     <w:rPr>
       <w:rFonts w:ascii="Tahoma" w:hAnsi="Tahoma" w:cs="Tahoma"/>
@@ -4753,9 +4793,9 @@
       <w:szCs w:val="16"/>
     </w:rPr>
   </w:style>
-  <w:style w:type="paragraph" w:customStyle="1" w:styleId="14">
+  <w:style w:type="paragraph" w:customStyle="1" w:styleId="15">
     <w:name w:val="Схема документа1"/>
-    <w:basedOn w:val="Normal"/>
+    <w:basedOn w:val="a"/>
     <w:rsid w:val="00854AF0"/>
     <w:pPr>
       <w:shd w:val="clear" w:color="auto" w:fill="000080"/>
@@ -4764,17 +4804,17 @@
       <w:rFonts w:ascii="Tahoma" w:hAnsi="Tahoma" w:cs="Tahoma"/>
     </w:rPr>
   </w:style>
-  <w:style w:type="paragraph" w:customStyle="1" w:styleId="a0">
+  <w:style w:type="paragraph" w:customStyle="1" w:styleId="aa">
     <w:name w:val="Содержимое таблицы"/>
-    <w:basedOn w:val="Normal"/>
+    <w:basedOn w:val="a"/>
     <w:rsid w:val="00854AF0"/>
     <w:pPr>
       <w:suppressLineNumbers/>
     </w:pPr>
   </w:style>
-  <w:style w:type="paragraph" w:customStyle="1" w:styleId="a1">
+  <w:style w:type="paragraph" w:customStyle="1" w:styleId="ab">
     <w:name w:val="Заголовок таблицы"/>
-    <w:basedOn w:val="a0"/>
+    <w:basedOn w:val="aa"/>
     <w:rsid w:val="00854AF0"/>
     <w:pPr>
       <w:jc w:val="center"/>
@@ -4784,9 +4824,9 @@
       <w:bCs/>
     </w:rPr>
   </w:style>
-  <w:style w:type="table" w:styleId="TableGrid">
+  <w:style w:type="table" w:styleId="ac">
     <w:name w:val="Table Grid"/>
-    <w:basedOn w:val="TableNormal"/>
+    <w:basedOn w:val="a1"/>
     <w:uiPriority w:val="39"/>
     <w:rsid w:val="00E73FD2"/>
     <w:rPr>
@@ -4805,6 +4845,30 @@
         <w:insideV w:val="single" w:sz="4" w:space="0" w:color="auto"/>
       </w:tblBorders>
     </w:tblPr>
+  </w:style>
+  <w:style w:type="paragraph" w:styleId="HTML">
+    <w:name w:val="HTML Preformatted"/>
+    <w:basedOn w:val="a"/>
+    <w:link w:val="HTML0"/>
+    <w:uiPriority w:val="99"/>
+    <w:semiHidden/>
+    <w:unhideWhenUsed/>
+    <w:rsid w:val="00797B72"/>
+    <w:rPr>
+      <w:rFonts w:ascii="Consolas" w:hAnsi="Consolas"/>
+    </w:rPr>
+  </w:style>
+  <w:style w:type="character" w:customStyle="1" w:styleId="HTML0">
+    <w:name w:val="Стандартный HTML Знак"/>
+    <w:basedOn w:val="a0"/>
+    <w:link w:val="HTML"/>
+    <w:uiPriority w:val="99"/>
+    <w:semiHidden/>
+    <w:rsid w:val="00797B72"/>
+    <w:rPr>
+      <w:rFonts w:ascii="Consolas" w:hAnsi="Consolas"/>
+      <w:lang w:eastAsia="zh-CN"/>
+    </w:rPr>
   </w:style>
 </w:styles>
 </file>

</xml_diff>

<commit_message>
feat(main): Fixing the problem with protocol generating
</commit_message>
<xml_diff>
--- a/fqw/src/main/resources/template.docx
+++ b/fqw/src/main/resources/template.docx
@@ -656,7 +656,6 @@
               </w:rPr>
               <w:t>{{</w:t>
             </w:r>
-            <w:proofErr w:type="spellStart"/>
             <w:r>
               <w:rPr>
                 <w:rFonts w:ascii="Times New Roman" w:hAnsi="Times New Roman" w:cs="Times New Roman"/>
@@ -668,7 +667,6 @@
               </w:rPr>
               <w:t>FullName</w:t>
             </w:r>
-            <w:proofErr w:type="spellEnd"/>
             <w:r>
               <w:rPr>
                 <w:rFonts w:ascii="Times New Roman" w:hAnsi="Times New Roman" w:cs="Times New Roman"/>
@@ -720,7 +718,6 @@
               </w:rPr>
               <w:t>S</w:t>
             </w:r>
-            <w:proofErr w:type="spellStart"/>
             <w:r>
               <w:rPr>
                 <w:rFonts w:ascii="Times New Roman" w:hAnsi="Times New Roman" w:cs="Times New Roman"/>
@@ -732,7 +729,6 @@
               </w:rPr>
               <w:t>tudNum</w:t>
             </w:r>
-            <w:proofErr w:type="spellEnd"/>
             <w:r>
               <w:rPr>
                 <w:rFonts w:ascii="Times New Roman" w:hAnsi="Times New Roman" w:cs="Times New Roman"/>
@@ -1987,7 +1983,6 @@
               </w:rPr>
               <w:t>{{</w:t>
             </w:r>
-            <w:proofErr w:type="spellStart"/>
             <w:r>
               <w:rPr>
                 <w:rFonts w:ascii="Times New Roman" w:hAnsi="Times New Roman"/>
@@ -2021,7 +2016,6 @@
               </w:rPr>
               <w:t>Data</w:t>
             </w:r>
-            <w:proofErr w:type="spellEnd"/>
             <w:r>
               <w:rPr>
                 <w:rFonts w:ascii="Times New Roman" w:hAnsi="Times New Roman" w:cs="Times New Roman"/>
@@ -2111,7 +2105,6 @@
               </w:rPr>
               <w:t>{{</w:t>
             </w:r>
-            <w:proofErr w:type="spellStart"/>
             <w:r>
               <w:rPr>
                 <w:rFonts w:ascii="Times New Roman" w:hAnsi="Times New Roman" w:cs="Times New Roman"/>
@@ -2123,7 +2116,6 @@
               </w:rPr>
               <w:t>SuName</w:t>
             </w:r>
-            <w:proofErr w:type="spellEnd"/>
             <w:r>
               <w:rPr>
                 <w:rFonts w:ascii="Times New Roman" w:hAnsi="Times New Roman" w:cs="Times New Roman"/>
@@ -2893,19 +2885,28 @@
               </w:rPr>
               <w:t>{{</w:t>
             </w:r>
-            <w:proofErr w:type="spellStart"/>
-            <w:r>
-              <w:rPr>
-                <w:rFonts w:ascii="Times New Roman" w:hAnsi="Times New Roman" w:cs="Times New Roman"/>
-                <w:bCs/>
-                <w:i/>
-                <w:sz w:val="28"/>
-                <w:szCs w:val="28"/>
-                <w:lang w:val="en-US"/>
-              </w:rPr>
-              <w:t>fullName</w:t>
-            </w:r>
-            <w:proofErr w:type="spellEnd"/>
+            <w:r>
+              <w:rPr>
+                <w:rFonts w:ascii="Times New Roman" w:hAnsi="Times New Roman" w:cs="Times New Roman"/>
+                <w:bCs/>
+                <w:i/>
+                <w:sz w:val="28"/>
+                <w:szCs w:val="28"/>
+                <w:lang w:val="en-US"/>
+              </w:rPr>
+              <w:t>F</w:t>
+            </w:r>
+            <w:r>
+              <w:rPr>
+                <w:rFonts w:ascii="Times New Roman" w:hAnsi="Times New Roman" w:cs="Times New Roman"/>
+                <w:bCs/>
+                <w:i/>
+                <w:sz w:val="28"/>
+                <w:szCs w:val="28"/>
+                <w:lang w:val="en-US"/>
+              </w:rPr>
+              <w:t>ullName</w:t>
+            </w:r>
             <w:r>
               <w:rPr>
                 <w:rFonts w:ascii="Times New Roman" w:hAnsi="Times New Roman" w:cs="Times New Roman"/>
@@ -3483,7 +3484,6 @@
               </w:rPr>
               <w:t>{{</w:t>
             </w:r>
-            <w:proofErr w:type="spellStart"/>
             <w:r>
               <w:rPr>
                 <w:rFonts w:ascii="Times New Roman" w:hAnsi="Times New Roman" w:cs="Times New Roman"/>
@@ -3493,7 +3493,6 @@
               </w:rPr>
               <w:t>IndividualOpinion</w:t>
             </w:r>
-            <w:proofErr w:type="spellEnd"/>
             <w:r>
               <w:rPr>
                 <w:rFonts w:ascii="Times New Roman" w:hAnsi="Times New Roman" w:cs="Times New Roman"/>
@@ -4565,6 +4564,7 @@
   <w:style w:type="character" w:default="1" w:styleId="a0">
     <w:name w:val="Default Paragraph Font"/>
     <w:uiPriority w:val="1"/>
+    <w:semiHidden/>
     <w:unhideWhenUsed/>
   </w:style>
   <w:style w:type="table" w:default="1" w:styleId="a1">

</xml_diff>